<commit_message>
Updated the README, the class instructions, and the Code for the project
</commit_message>
<xml_diff>
--- a/Individual Mini_project_2023.docx
+++ b/Individual Mini_project_2023.docx
@@ -196,6 +196,9 @@
           <w:ilvl w:val="0"/>
           <w:numId w:val="10"/>
         </w:numPr>
+        <w:rPr>
+          <w:highlight w:val="yellow"/>
+        </w:rPr>
       </w:pPr>
       <w:r>
         <w:t>When th</w:t>
@@ -213,12 +216,24 @@
         <w:t>.</w:t>
       </w:r>
       <w:r>
-        <w:t xml:space="preserve"> Besides, it should randomly select a string from a list of strings and display the string</w:t>
-      </w:r>
-      <w:r>
+        <w:t xml:space="preserve"> Besides, it should </w:t>
+      </w:r>
+      <w:r>
+        <w:rPr>
+          <w:highlight w:val="yellow"/>
+        </w:rPr>
+        <w:t>randomly select a string from a list of strings and display the string</w:t>
+      </w:r>
+      <w:r>
+        <w:rPr>
+          <w:highlight w:val="yellow"/>
+        </w:rPr>
         <w:t xml:space="preserve"> in a textbox</w:t>
       </w:r>
       <w:r>
+        <w:rPr>
+          <w:highlight w:val="yellow"/>
+        </w:rPr>
         <w:t>.</w:t>
       </w:r>
     </w:p>
@@ -231,13 +246,45 @@
         </w:numPr>
       </w:pPr>
       <w:r>
-        <w:t xml:space="preserve">Your code should be checked in on github as well as submitted online on BlazeView. Please give me access to this github project. You should check code in regularly. At least, I should see </w:t>
+        <w:t xml:space="preserve">Your code should be checked in on </w:t>
+      </w:r>
+      <w:proofErr w:type="spellStart"/>
+      <w:r>
+        <w:t>github</w:t>
+      </w:r>
+      <w:proofErr w:type="spellEnd"/>
+      <w:r>
+        <w:t xml:space="preserve"> as well as submitted online on </w:t>
+      </w:r>
+      <w:proofErr w:type="spellStart"/>
+      <w:r>
+        <w:t>BlazeView</w:t>
+      </w:r>
+      <w:proofErr w:type="spellEnd"/>
+      <w:r>
+        <w:t xml:space="preserve">. Please give me access to this </w:t>
+      </w:r>
+      <w:proofErr w:type="spellStart"/>
+      <w:r>
+        <w:t>github</w:t>
+      </w:r>
+      <w:proofErr w:type="spellEnd"/>
+      <w:r>
+        <w:t xml:space="preserve"> project. You should check code in regularly. At least, I should see </w:t>
       </w:r>
       <w:r>
         <w:t>at least 2</w:t>
       </w:r>
       <w:r>
-        <w:t xml:space="preserve"> separate commits. On github, I want to see:</w:t>
+        <w:t xml:space="preserve"> separate commits. On </w:t>
+      </w:r>
+      <w:proofErr w:type="spellStart"/>
+      <w:r>
+        <w:t>github</w:t>
+      </w:r>
+      <w:proofErr w:type="spellEnd"/>
+      <w:r>
+        <w:t>, I want to see:</w:t>
       </w:r>
     </w:p>
     <w:p>
@@ -268,14 +315,35 @@
       <w:pPr>
         <w:ind w:left="720"/>
       </w:pPr>
-      <w:r>
-        <w:t>Github work is</w:t>
-      </w:r>
-      <w:r>
-        <w:t xml:space="preserve"> 30</w:t>
-      </w:r>
-      <w:r>
-        <w:t xml:space="preserve">  points, README.md, having the required code on github a</w:t>
+      <w:proofErr w:type="spellStart"/>
+      <w:r>
+        <w:t>Github</w:t>
+      </w:r>
+      <w:proofErr w:type="spellEnd"/>
+      <w:r>
+        <w:t xml:space="preserve"> work is</w:t>
+      </w:r>
+      <w:r>
+        <w:t xml:space="preserve"> </w:t>
+      </w:r>
+      <w:proofErr w:type="gramStart"/>
+      <w:r>
+        <w:t>30</w:t>
+      </w:r>
+      <w:r>
+        <w:t xml:space="preserve">  points</w:t>
+      </w:r>
+      <w:proofErr w:type="gramEnd"/>
+      <w:r>
+        <w:t xml:space="preserve">, README.md, having the required code on </w:t>
+      </w:r>
+      <w:proofErr w:type="spellStart"/>
+      <w:r>
+        <w:t>github</w:t>
+      </w:r>
+      <w:proofErr w:type="spellEnd"/>
+      <w:r>
+        <w:t xml:space="preserve"> a</w:t>
       </w:r>
       <w:r>
         <w:t>n</w:t>
@@ -302,8 +370,13 @@
         <w:t>35</w:t>
       </w:r>
       <w:r>
-        <w:t xml:space="preserve"> points</w:t>
-      </w:r>
+        <w:t xml:space="preserve"> </w:t>
+      </w:r>
+      <w:proofErr w:type="gramStart"/>
+      <w:r>
+        <w:t>points</w:t>
+      </w:r>
+      <w:proofErr w:type="gramEnd"/>
     </w:p>
     <w:p>
       <w:pPr>
@@ -314,7 +387,15 @@
         </w:numPr>
       </w:pPr>
       <w:r>
-        <w:t>Your MainActivity.java code should be clean, and specify which is the function for which specific button.</w:t>
+        <w:t xml:space="preserve">Your MainActivity.java code should be </w:t>
+      </w:r>
+      <w:proofErr w:type="gramStart"/>
+      <w:r>
+        <w:t>clean, and</w:t>
+      </w:r>
+      <w:proofErr w:type="gramEnd"/>
+      <w:r>
+        <w:t xml:space="preserve"> specify which is the function for which specific button.</w:t>
       </w:r>
     </w:p>
     <w:p>
@@ -350,7 +431,15 @@
         <w:t>1</w:t>
       </w:r>
       <w:r>
-        <w:t xml:space="preserve"> classes in </w:t>
+        <w:t xml:space="preserve"> </w:t>
+      </w:r>
+      <w:proofErr w:type="gramStart"/>
+      <w:r>
+        <w:t>classes</w:t>
+      </w:r>
+      <w:proofErr w:type="gramEnd"/>
+      <w:r>
+        <w:t xml:space="preserve"> in </w:t>
       </w:r>
       <w:r>
         <w:t xml:space="preserve">week </w:t>

</xml_diff>